<commit_message>
tarea resolucion parte 1
</commit_message>
<xml_diff>
--- a/TEORIA Y EJERCICIOS/EJERCICIOS 01.docx
+++ b/TEORIA Y EJERCICIOS/EJERCICIOS 01.docx
@@ -1,6 +1,6 @@
 
 <file path=word/document.xml><?xml version="1.0" encoding="utf-8"?>
-<w:document xmlns:wpc="http://schemas.microsoft.com/office/word/2010/wordprocessingCanvas" xmlns:mc="http://schemas.openxmlformats.org/markup-compatibility/2006" xmlns:o="urn:schemas-microsoft-com:office:office" xmlns:r="http://schemas.openxmlformats.org/officeDocument/2006/relationships" xmlns:m="http://schemas.openxmlformats.org/officeDocument/2006/math" xmlns:v="urn:schemas-microsoft-com:vml" xmlns:wp14="http://schemas.microsoft.com/office/word/2010/wordprocessingDrawing" xmlns:wp="http://schemas.openxmlformats.org/drawingml/2006/wordprocessingDrawing" xmlns:w10="urn:schemas-microsoft-com:office:word" xmlns:w="http://schemas.openxmlformats.org/wordprocessingml/2006/main" xmlns:w14="http://schemas.microsoft.com/office/word/2010/wordml" xmlns:w15="http://schemas.microsoft.com/office/word/2012/wordml" xmlns:wpg="http://schemas.microsoft.com/office/word/2010/wordprocessingGroup" xmlns:wpi="http://schemas.microsoft.com/office/word/2010/wordprocessingInk" xmlns:wne="http://schemas.microsoft.com/office/word/2006/wordml" xmlns:wps="http://schemas.microsoft.com/office/word/2010/wordprocessingShape" mc:Ignorable="w14 w15 wp14">
+<w:document xmlns:wpc="http://schemas.microsoft.com/office/word/2010/wordprocessingCanvas" xmlns:cx="http://schemas.microsoft.com/office/drawing/2014/chartex" xmlns:cx1="http://schemas.microsoft.com/office/drawing/2015/9/8/chartex" xmlns:cx2="http://schemas.microsoft.com/office/drawing/2015/10/21/chartex" xmlns:cx3="http://schemas.microsoft.com/office/drawing/2016/5/9/chartex" xmlns:cx4="http://schemas.microsoft.com/office/drawing/2016/5/10/chartex" xmlns:cx5="http://schemas.microsoft.com/office/drawing/2016/5/11/chartex" xmlns:mc="http://schemas.openxmlformats.org/markup-compatibility/2006" xmlns:o="urn:schemas-microsoft-com:office:office" xmlns:r="http://schemas.openxmlformats.org/officeDocument/2006/relationships" xmlns:m="http://schemas.openxmlformats.org/officeDocument/2006/math" xmlns:v="urn:schemas-microsoft-com:vml" xmlns:wp14="http://schemas.microsoft.com/office/word/2010/wordprocessingDrawing" xmlns:wp="http://schemas.openxmlformats.org/drawingml/2006/wordprocessingDrawing" xmlns:w10="urn:schemas-microsoft-com:office:word" xmlns:w="http://schemas.openxmlformats.org/wordprocessingml/2006/main" xmlns:w14="http://schemas.microsoft.com/office/word/2010/wordml" xmlns:w15="http://schemas.microsoft.com/office/word/2012/wordml" xmlns:w16se="http://schemas.microsoft.com/office/word/2015/wordml/symex" xmlns:wpg="http://schemas.microsoft.com/office/word/2010/wordprocessingGroup" xmlns:wpi="http://schemas.microsoft.com/office/word/2010/wordprocessingInk" xmlns:wne="http://schemas.microsoft.com/office/word/2006/wordml" xmlns:wps="http://schemas.microsoft.com/office/word/2010/wordprocessingShape" mc:Ignorable="w14 w15 w16se wp14">
   <w:body>
     <w:p>
       <w:pPr>
@@ -38,12 +38,13 @@
           <w:rFonts w:ascii="Arial" w:hAnsi="Arial" w:cs="Arial"/>
           <w:sz w:val="24"/>
           <w:szCs w:val="24"/>
-        </w:rPr>
-      </w:pPr>
-    </w:p>
-    <w:p>
-      <w:pPr>
-        <w:pStyle w:val="Prrafodelista"/>
+          <w:lang w:val="en-US"/>
+        </w:rPr>
+      </w:pPr>
+    </w:p>
+    <w:p>
+      <w:pPr>
+        <w:pStyle w:val="ListParagraph"/>
         <w:numPr>
           <w:ilvl w:val="0"/>
           <w:numId w:val="1"/>
@@ -53,13 +54,15 @@
         <w:jc w:val="both"/>
         <w:rPr>
           <w:rFonts w:ascii="Arial" w:hAnsi="Arial" w:cs="Arial"/>
-          <w:sz w:val="24"/>
-          <w:szCs w:val="24"/>
-        </w:rPr>
-      </w:pPr>
-      <w:r>
-        <w:rPr>
-          <w:rFonts w:ascii="Arial" w:hAnsi="Arial" w:cs="Arial"/>
+          <w:color w:val="FF0000"/>
+          <w:sz w:val="24"/>
+          <w:szCs w:val="24"/>
+        </w:rPr>
+      </w:pPr>
+      <w:r>
+        <w:rPr>
+          <w:rFonts w:ascii="Arial" w:hAnsi="Arial" w:cs="Arial"/>
+          <w:color w:val="FF0000"/>
           <w:sz w:val="24"/>
           <w:szCs w:val="24"/>
         </w:rPr>
@@ -72,6 +75,7 @@
         <w:jc w:val="both"/>
         <w:rPr>
           <w:rFonts w:ascii="Arial" w:hAnsi="Arial" w:cs="Arial"/>
+          <w:color w:val="FF0000"/>
           <w:sz w:val="24"/>
           <w:szCs w:val="24"/>
         </w:rPr>
@@ -84,13 +88,15 @@
         <w:jc w:val="both"/>
         <w:rPr>
           <w:rFonts w:ascii="Arial" w:hAnsi="Arial" w:cs="Arial"/>
-          <w:sz w:val="24"/>
-          <w:szCs w:val="24"/>
-        </w:rPr>
-      </w:pPr>
-      <w:r>
-        <w:rPr>
-          <w:rFonts w:ascii="Arial" w:hAnsi="Arial" w:cs="Arial"/>
+          <w:color w:val="FF0000"/>
+          <w:sz w:val="24"/>
+          <w:szCs w:val="24"/>
+        </w:rPr>
+      </w:pPr>
+      <w:r>
+        <w:rPr>
+          <w:rFonts w:ascii="Arial" w:hAnsi="Arial" w:cs="Arial"/>
+          <w:color w:val="FF0000"/>
           <w:sz w:val="24"/>
           <w:szCs w:val="24"/>
         </w:rPr>
@@ -99,6 +105,7 @@
       <w:r>
         <w:rPr>
           <w:rFonts w:ascii="Arial" w:hAnsi="Arial" w:cs="Arial"/>
+          <w:color w:val="FF0000"/>
           <w:sz w:val="24"/>
           <w:szCs w:val="24"/>
         </w:rPr>
@@ -107,6 +114,7 @@
       <w:r>
         <w:rPr>
           <w:rFonts w:ascii="Arial" w:hAnsi="Arial" w:cs="Arial"/>
+          <w:color w:val="FF0000"/>
           <w:sz w:val="24"/>
           <w:szCs w:val="24"/>
         </w:rPr>
@@ -126,7 +134,7 @@
     </w:p>
     <w:p>
       <w:pPr>
-        <w:pStyle w:val="Prrafodelista"/>
+        <w:pStyle w:val="ListParagraph"/>
         <w:numPr>
           <w:ilvl w:val="0"/>
           <w:numId w:val="1"/>
@@ -136,13 +144,15 @@
         <w:jc w:val="both"/>
         <w:rPr>
           <w:rFonts w:ascii="Arial" w:hAnsi="Arial" w:cs="Arial"/>
-          <w:sz w:val="24"/>
-          <w:szCs w:val="24"/>
-        </w:rPr>
-      </w:pPr>
-      <w:r>
-        <w:rPr>
-          <w:rFonts w:ascii="Arial" w:hAnsi="Arial" w:cs="Arial"/>
+          <w:color w:val="FF0000"/>
+          <w:sz w:val="24"/>
+          <w:szCs w:val="24"/>
+        </w:rPr>
+      </w:pPr>
+      <w:r>
+        <w:rPr>
+          <w:rFonts w:ascii="Arial" w:hAnsi="Arial" w:cs="Arial"/>
+          <w:color w:val="FF0000"/>
           <w:sz w:val="24"/>
           <w:szCs w:val="24"/>
         </w:rPr>
@@ -155,26 +165,29 @@
         <w:jc w:val="both"/>
         <w:rPr>
           <w:rFonts w:ascii="Arial" w:hAnsi="Arial" w:cs="Arial"/>
-          <w:sz w:val="24"/>
-          <w:szCs w:val="24"/>
-        </w:rPr>
-      </w:pPr>
-    </w:p>
-    <w:p>
-      <w:pPr>
-        <w:pStyle w:val="Prrafodelista"/>
+          <w:color w:val="FF0000"/>
+          <w:sz w:val="24"/>
+          <w:szCs w:val="24"/>
+        </w:rPr>
+      </w:pPr>
+    </w:p>
+    <w:p>
+      <w:pPr>
+        <w:pStyle w:val="ListParagraph"/>
         <w:spacing w:after="0" w:line="240" w:lineRule="auto"/>
         <w:ind w:left="284"/>
         <w:jc w:val="both"/>
         <w:rPr>
           <w:rFonts w:ascii="Arial" w:hAnsi="Arial" w:cs="Arial"/>
-          <w:sz w:val="24"/>
-          <w:szCs w:val="24"/>
-        </w:rPr>
-      </w:pPr>
-      <w:r>
-        <w:rPr>
-          <w:rFonts w:ascii="Arial" w:hAnsi="Arial" w:cs="Arial"/>
+          <w:color w:val="FF0000"/>
+          <w:sz w:val="24"/>
+          <w:szCs w:val="24"/>
+        </w:rPr>
+      </w:pPr>
+      <w:r>
+        <w:rPr>
+          <w:rFonts w:ascii="Arial" w:hAnsi="Arial" w:cs="Arial"/>
+          <w:color w:val="FF0000"/>
           <w:sz w:val="24"/>
           <w:szCs w:val="24"/>
         </w:rPr>
@@ -183,7 +196,7 @@
     </w:p>
     <w:p>
       <w:pPr>
-        <w:pStyle w:val="Prrafodelista"/>
+        <w:pStyle w:val="ListParagraph"/>
         <w:spacing w:after="0" w:line="240" w:lineRule="auto"/>
         <w:ind w:left="284"/>
         <w:jc w:val="both"/>
@@ -196,7 +209,7 @@
     </w:p>
     <w:p>
       <w:pPr>
-        <w:pStyle w:val="Prrafodelista"/>
+        <w:pStyle w:val="ListParagraph"/>
         <w:numPr>
           <w:ilvl w:val="0"/>
           <w:numId w:val="1"/>
@@ -206,13 +219,15 @@
         <w:jc w:val="both"/>
         <w:rPr>
           <w:rFonts w:ascii="Arial" w:hAnsi="Arial" w:cs="Arial"/>
-          <w:sz w:val="24"/>
-          <w:szCs w:val="24"/>
-        </w:rPr>
-      </w:pPr>
-      <w:r>
-        <w:rPr>
-          <w:rFonts w:ascii="Arial" w:hAnsi="Arial" w:cs="Arial"/>
+          <w:color w:val="FF0000"/>
+          <w:sz w:val="24"/>
+          <w:szCs w:val="24"/>
+        </w:rPr>
+      </w:pPr>
+      <w:r>
+        <w:rPr>
+          <w:rFonts w:ascii="Arial" w:hAnsi="Arial" w:cs="Arial"/>
+          <w:color w:val="FF0000"/>
           <w:sz w:val="24"/>
           <w:szCs w:val="24"/>
         </w:rPr>
@@ -225,6 +240,7 @@
         <w:jc w:val="both"/>
         <w:rPr>
           <w:rFonts w:ascii="Arial" w:hAnsi="Arial" w:cs="Arial"/>
+          <w:color w:val="FF0000"/>
           <w:sz w:val="24"/>
           <w:szCs w:val="24"/>
         </w:rPr>
@@ -232,7 +248,7 @@
     </w:p>
     <w:tbl>
       <w:tblPr>
-        <w:tblStyle w:val="Tablaconcuadrcula"/>
+        <w:tblStyle w:val="TableGrid"/>
         <w:tblW w:w="0" w:type="auto"/>
         <w:tblInd w:w="284" w:type="dxa"/>
         <w:tblLook w:val="04A0" w:firstRow="1" w:lastRow="0" w:firstColumn="1" w:lastColumn="0" w:noHBand="0" w:noVBand="1"/>
@@ -248,11 +264,12 @@
           </w:tcPr>
           <w:p>
             <w:pPr>
-              <w:pStyle w:val="Prrafodelista"/>
+              <w:pStyle w:val="ListParagraph"/>
               <w:ind w:left="0"/>
               <w:jc w:val="both"/>
               <w:rPr>
                 <w:rFonts w:ascii="Arial" w:hAnsi="Arial" w:cs="Arial"/>
+                <w:color w:val="FF0000"/>
                 <w:sz w:val="24"/>
                 <w:szCs w:val="24"/>
               </w:rPr>
@@ -260,6 +277,7 @@
             <w:r>
               <w:rPr>
                 <w:rFonts w:ascii="Arial" w:hAnsi="Arial" w:cs="Arial"/>
+                <w:color w:val="FF0000"/>
                 <w:sz w:val="24"/>
                 <w:szCs w:val="24"/>
               </w:rPr>
@@ -283,10 +301,10 @@
                   <v:path o:extrusionok="f" gradientshapeok="t" o:connecttype="rect"/>
                   <o:lock v:ext="edit" aspectratio="t"/>
                 </v:shapetype>
-                <v:shape id="_x0000_i1025" type="#_x0000_t75" style="width:108pt;height:90.75pt" o:ole="">
+                <v:shape id="_x0000_i1025" type="#_x0000_t75" style="width:108.3pt;height:91pt" o:ole="">
                   <v:imagedata r:id="rId7" o:title=""/>
                 </v:shape>
-                <o:OLEObject Type="Embed" ProgID="PBrush" ShapeID="_x0000_i1025" DrawAspect="Content" ObjectID="_1549490176" r:id="rId8"/>
+                <o:OLEObject Type="Embed" ProgID="PBrush" ShapeID="_x0000_i1025" DrawAspect="Content" ObjectID="_1549736563" r:id="rId8"/>
               </w:object>
             </w:r>
           </w:p>
@@ -302,11 +320,12 @@
           </w:tcPr>
           <w:p>
             <w:pPr>
-              <w:pStyle w:val="Prrafodelista"/>
+              <w:pStyle w:val="ListParagraph"/>
               <w:ind w:left="0"/>
               <w:jc w:val="both"/>
               <w:rPr>
                 <w:rFonts w:ascii="Arial" w:hAnsi="Arial" w:cs="Arial"/>
+                <w:color w:val="FF0000"/>
                 <w:sz w:val="24"/>
                 <w:szCs w:val="24"/>
               </w:rPr>
@@ -314,11 +333,12 @@
           </w:p>
           <w:p>
             <w:pPr>
-              <w:pStyle w:val="Prrafodelista"/>
+              <w:pStyle w:val="ListParagraph"/>
               <w:ind w:left="0"/>
               <w:jc w:val="both"/>
               <w:rPr>
                 <w:rFonts w:ascii="Arial" w:hAnsi="Arial" w:cs="Arial"/>
+                <w:color w:val="FF0000"/>
                 <w:sz w:val="24"/>
                 <w:szCs w:val="24"/>
               </w:rPr>
@@ -326,6 +346,7 @@
             <w:r>
               <w:rPr>
                 <w:rFonts w:ascii="Arial" w:hAnsi="Arial" w:cs="Arial"/>
+                <w:color w:val="FF0000"/>
                 <w:sz w:val="24"/>
                 <w:szCs w:val="24"/>
               </w:rPr>
@@ -334,6 +355,7 @@
             <w:r>
               <w:rPr>
                 <w:rFonts w:ascii="Arial" w:hAnsi="Arial" w:cs="Arial"/>
+                <w:color w:val="FF0000"/>
                 <w:sz w:val="24"/>
                 <w:szCs w:val="24"/>
                 <w:u w:val="single"/>
@@ -343,6 +365,7 @@
             <w:r>
               <w:rPr>
                 <w:rFonts w:ascii="Arial" w:hAnsi="Arial" w:cs="Arial"/>
+                <w:color w:val="FF0000"/>
                 <w:sz w:val="24"/>
                 <w:szCs w:val="24"/>
                 <w:u w:val="single"/>
@@ -352,6 +375,7 @@
             <w:r>
               <w:rPr>
                 <w:rFonts w:ascii="Arial" w:hAnsi="Arial" w:cs="Arial"/>
+                <w:color w:val="FF0000"/>
                 <w:sz w:val="24"/>
                 <w:szCs w:val="24"/>
               </w:rPr>
@@ -360,6 +384,7 @@
             <w:r>
               <w:rPr>
                 <w:rFonts w:ascii="Arial" w:hAnsi="Arial" w:cs="Arial"/>
+                <w:color w:val="FF0000"/>
                 <w:sz w:val="24"/>
                 <w:szCs w:val="24"/>
               </w:rPr>
@@ -368,11 +393,12 @@
           </w:p>
           <w:p>
             <w:pPr>
-              <w:pStyle w:val="Prrafodelista"/>
+              <w:pStyle w:val="ListParagraph"/>
               <w:ind w:left="0"/>
               <w:jc w:val="both"/>
               <w:rPr>
                 <w:rFonts w:ascii="Arial" w:hAnsi="Arial" w:cs="Arial"/>
+                <w:color w:val="FF0000"/>
                 <w:sz w:val="24"/>
                 <w:szCs w:val="24"/>
               </w:rPr>
@@ -380,6 +406,7 @@
             <w:r>
               <w:rPr>
                 <w:rFonts w:ascii="Arial" w:hAnsi="Arial" w:cs="Arial"/>
+                <w:color w:val="FF0000"/>
                 <w:sz w:val="24"/>
                 <w:szCs w:val="24"/>
               </w:rPr>
@@ -388,11 +415,12 @@
           </w:p>
           <w:p>
             <w:pPr>
-              <w:pStyle w:val="Prrafodelista"/>
+              <w:pStyle w:val="ListParagraph"/>
               <w:ind w:left="0"/>
               <w:jc w:val="both"/>
               <w:rPr>
                 <w:rFonts w:ascii="Arial" w:hAnsi="Arial" w:cs="Arial"/>
+                <w:color w:val="FF0000"/>
                 <w:sz w:val="24"/>
                 <w:szCs w:val="24"/>
               </w:rPr>
@@ -400,11 +428,12 @@
           </w:p>
           <w:p>
             <w:pPr>
-              <w:pStyle w:val="Prrafodelista"/>
+              <w:pStyle w:val="ListParagraph"/>
               <w:ind w:left="0"/>
               <w:jc w:val="both"/>
               <w:rPr>
                 <w:rFonts w:ascii="Arial" w:hAnsi="Arial" w:cs="Arial"/>
+                <w:color w:val="FF0000"/>
                 <w:sz w:val="24"/>
                 <w:szCs w:val="24"/>
               </w:rPr>
@@ -412,6 +441,7 @@
             <w:r>
               <w:rPr>
                 <w:rFonts w:ascii="Arial" w:hAnsi="Arial" w:cs="Arial"/>
+                <w:color w:val="FF0000"/>
                 <w:sz w:val="24"/>
                 <w:szCs w:val="24"/>
               </w:rPr>
@@ -420,6 +450,7 @@
             <w:r>
               <w:rPr>
                 <w:rFonts w:ascii="Arial" w:hAnsi="Arial" w:cs="Arial"/>
+                <w:color w:val="FF0000"/>
                 <w:sz w:val="24"/>
                 <w:szCs w:val="24"/>
               </w:rPr>
@@ -428,6 +459,7 @@
             <w:r>
               <w:rPr>
                 <w:rFonts w:ascii="Arial" w:hAnsi="Arial" w:cs="Arial"/>
+                <w:color w:val="FF0000"/>
                 <w:sz w:val="24"/>
                 <w:szCs w:val="24"/>
               </w:rPr>
@@ -439,7 +471,7 @@
     </w:tbl>
     <w:p>
       <w:pPr>
-        <w:pStyle w:val="Prrafodelista"/>
+        <w:pStyle w:val="ListParagraph"/>
         <w:spacing w:after="0" w:line="240" w:lineRule="auto"/>
         <w:ind w:left="284"/>
         <w:jc w:val="both"/>
@@ -452,7 +484,7 @@
     </w:p>
     <w:p>
       <w:pPr>
-        <w:pStyle w:val="Prrafodelista"/>
+        <w:pStyle w:val="ListParagraph"/>
         <w:spacing w:after="0" w:line="240" w:lineRule="auto"/>
         <w:ind w:left="284"/>
         <w:jc w:val="both"/>
@@ -465,7 +497,7 @@
     </w:p>
     <w:p>
       <w:pPr>
-        <w:pStyle w:val="Prrafodelista"/>
+        <w:pStyle w:val="ListParagraph"/>
         <w:numPr>
           <w:ilvl w:val="0"/>
           <w:numId w:val="1"/>
@@ -475,13 +507,15 @@
         <w:jc w:val="both"/>
         <w:rPr>
           <w:rFonts w:ascii="Arial" w:hAnsi="Arial" w:cs="Arial"/>
-          <w:sz w:val="24"/>
-          <w:szCs w:val="24"/>
-        </w:rPr>
-      </w:pPr>
-      <w:r>
-        <w:rPr>
-          <w:rFonts w:ascii="Arial" w:hAnsi="Arial" w:cs="Arial"/>
+          <w:color w:val="FF0000"/>
+          <w:sz w:val="24"/>
+          <w:szCs w:val="24"/>
+        </w:rPr>
+      </w:pPr>
+      <w:r>
+        <w:rPr>
+          <w:rFonts w:ascii="Arial" w:hAnsi="Arial" w:cs="Arial"/>
+          <w:color w:val="FF0000"/>
           <w:sz w:val="24"/>
           <w:szCs w:val="24"/>
         </w:rPr>
@@ -490,6 +524,7 @@
       <w:r>
         <w:rPr>
           <w:rFonts w:ascii="Arial" w:hAnsi="Arial" w:cs="Arial"/>
+          <w:color w:val="FF0000"/>
           <w:sz w:val="24"/>
           <w:szCs w:val="24"/>
         </w:rPr>
@@ -498,6 +533,7 @@
       <w:r>
         <w:rPr>
           <w:rFonts w:ascii="Arial" w:hAnsi="Arial" w:cs="Arial"/>
+          <w:color w:val="FF0000"/>
           <w:sz w:val="24"/>
           <w:szCs w:val="24"/>
         </w:rPr>
@@ -510,6 +546,7 @@
         <w:jc w:val="both"/>
         <w:rPr>
           <w:rFonts w:ascii="Arial" w:hAnsi="Arial" w:cs="Arial"/>
+          <w:color w:val="FF0000"/>
           <w:sz w:val="24"/>
           <w:szCs w:val="24"/>
         </w:rPr>
@@ -517,7 +554,7 @@
     </w:p>
     <w:tbl>
       <w:tblPr>
-        <w:tblStyle w:val="Tablaconcuadrcula"/>
+        <w:tblStyle w:val="TableGrid"/>
         <w:tblW w:w="0" w:type="auto"/>
         <w:tblInd w:w="284" w:type="dxa"/>
         <w:tblLook w:val="04A0" w:firstRow="1" w:lastRow="0" w:firstColumn="1" w:lastColumn="0" w:noHBand="0" w:noVBand="1"/>
@@ -533,11 +570,12 @@
           </w:tcPr>
           <w:p>
             <w:pPr>
-              <w:pStyle w:val="Prrafodelista"/>
+              <w:pStyle w:val="ListParagraph"/>
               <w:ind w:left="0"/>
               <w:jc w:val="center"/>
               <w:rPr>
                 <w:rFonts w:ascii="Arial" w:hAnsi="Arial" w:cs="Arial"/>
+                <w:color w:val="FF0000"/>
                 <w:sz w:val="24"/>
                 <w:szCs w:val="24"/>
               </w:rPr>
@@ -546,6 +584,7 @@
               <w:rPr>
                 <w:rFonts w:ascii="Arial" w:hAnsi="Arial" w:cs="Arial"/>
                 <w:noProof/>
+                <w:color w:val="FF0000"/>
                 <w:sz w:val="24"/>
                 <w:szCs w:val="24"/>
                 <w:lang w:eastAsia="es-PE"/>
@@ -612,11 +651,12 @@
           </w:tcPr>
           <w:p>
             <w:pPr>
-              <w:pStyle w:val="Prrafodelista"/>
+              <w:pStyle w:val="ListParagraph"/>
               <w:ind w:left="0"/>
               <w:jc w:val="both"/>
               <w:rPr>
                 <w:rFonts w:ascii="Arial" w:hAnsi="Arial" w:cs="Arial"/>
+                <w:color w:val="FF0000"/>
                 <w:sz w:val="24"/>
                 <w:szCs w:val="24"/>
               </w:rPr>
@@ -624,11 +664,12 @@
           </w:p>
           <w:p>
             <w:pPr>
-              <w:pStyle w:val="Prrafodelista"/>
+              <w:pStyle w:val="ListParagraph"/>
               <w:ind w:left="0"/>
               <w:jc w:val="both"/>
               <w:rPr>
                 <w:rFonts w:ascii="Arial" w:hAnsi="Arial" w:cs="Arial"/>
+                <w:color w:val="FF0000"/>
                 <w:sz w:val="24"/>
                 <w:szCs w:val="24"/>
               </w:rPr>
@@ -636,11 +677,12 @@
           </w:p>
           <w:p>
             <w:pPr>
-              <w:pStyle w:val="Prrafodelista"/>
+              <w:pStyle w:val="ListParagraph"/>
               <w:ind w:left="0"/>
               <w:jc w:val="both"/>
               <w:rPr>
                 <w:rFonts w:ascii="Arial" w:hAnsi="Arial" w:cs="Arial"/>
+                <w:color w:val="FF0000"/>
                 <w:sz w:val="24"/>
                 <w:szCs w:val="24"/>
               </w:rPr>
@@ -648,11 +690,12 @@
           </w:p>
           <w:p>
             <w:pPr>
-              <w:pStyle w:val="Prrafodelista"/>
+              <w:pStyle w:val="ListParagraph"/>
               <w:ind w:left="0"/>
               <w:jc w:val="both"/>
               <w:rPr>
                 <w:rFonts w:ascii="Arial" w:hAnsi="Arial" w:cs="Arial"/>
+                <w:color w:val="FF0000"/>
                 <w:sz w:val="24"/>
                 <w:szCs w:val="24"/>
               </w:rPr>
@@ -660,6 +703,7 @@
             <w:r>
               <w:rPr>
                 <w:rFonts w:ascii="Arial" w:hAnsi="Arial" w:cs="Arial"/>
+                <w:color w:val="FF0000"/>
                 <w:sz w:val="24"/>
                 <w:szCs w:val="24"/>
               </w:rPr>
@@ -668,6 +712,7 @@
             <w:r>
               <w:rPr>
                 <w:rFonts w:ascii="Arial" w:hAnsi="Arial" w:cs="Arial"/>
+                <w:color w:val="FF0000"/>
                 <w:sz w:val="24"/>
                 <w:szCs w:val="24"/>
               </w:rPr>
@@ -676,11 +721,12 @@
           </w:p>
           <w:p>
             <w:pPr>
-              <w:pStyle w:val="Prrafodelista"/>
+              <w:pStyle w:val="ListParagraph"/>
               <w:ind w:left="0"/>
               <w:jc w:val="both"/>
               <w:rPr>
                 <w:rFonts w:ascii="Arial" w:hAnsi="Arial" w:cs="Arial"/>
+                <w:color w:val="FF0000"/>
                 <w:sz w:val="24"/>
                 <w:szCs w:val="24"/>
               </w:rPr>
@@ -688,11 +734,12 @@
           </w:p>
           <w:p>
             <w:pPr>
-              <w:pStyle w:val="Prrafodelista"/>
+              <w:pStyle w:val="ListParagraph"/>
               <w:ind w:left="0"/>
               <w:jc w:val="both"/>
               <w:rPr>
                 <w:rFonts w:ascii="Arial" w:hAnsi="Arial" w:cs="Arial"/>
+                <w:color w:val="FF0000"/>
                 <w:sz w:val="24"/>
                 <w:szCs w:val="24"/>
                 <w:u w:val="single"/>
@@ -701,6 +748,7 @@
             <w:r>
               <w:rPr>
                 <w:rFonts w:ascii="Arial" w:hAnsi="Arial" w:cs="Arial"/>
+                <w:color w:val="FF0000"/>
                 <w:sz w:val="24"/>
                 <w:szCs w:val="24"/>
               </w:rPr>
@@ -709,6 +757,7 @@
             <w:r>
               <w:rPr>
                 <w:rFonts w:ascii="Arial" w:hAnsi="Arial" w:cs="Arial"/>
+                <w:color w:val="FF0000"/>
                 <w:sz w:val="24"/>
                 <w:szCs w:val="24"/>
               </w:rPr>
@@ -717,6 +766,7 @@
             <w:r>
               <w:rPr>
                 <w:rFonts w:ascii="Arial" w:hAnsi="Arial" w:cs="Arial"/>
+                <w:color w:val="FF0000"/>
                 <w:sz w:val="24"/>
                 <w:szCs w:val="24"/>
               </w:rPr>
@@ -725,6 +775,7 @@
             <w:r>
               <w:rPr>
                 <w:rFonts w:ascii="Arial" w:hAnsi="Arial" w:cs="Arial"/>
+                <w:color w:val="FF0000"/>
                 <w:sz w:val="24"/>
                 <w:szCs w:val="24"/>
                 <w:u w:val="single"/>
@@ -734,11 +785,12 @@
           </w:p>
           <w:p>
             <w:pPr>
-              <w:pStyle w:val="Prrafodelista"/>
+              <w:pStyle w:val="ListParagraph"/>
               <w:ind w:left="0"/>
               <w:jc w:val="both"/>
               <w:rPr>
                 <w:rFonts w:ascii="Arial" w:hAnsi="Arial" w:cs="Arial"/>
+                <w:color w:val="FF0000"/>
                 <w:sz w:val="24"/>
                 <w:szCs w:val="24"/>
               </w:rPr>
@@ -746,6 +798,7 @@
             <w:r>
               <w:rPr>
                 <w:rFonts w:ascii="Arial" w:hAnsi="Arial" w:cs="Arial"/>
+                <w:color w:val="FF0000"/>
                 <w:sz w:val="24"/>
                 <w:szCs w:val="24"/>
               </w:rPr>
@@ -768,7 +821,7 @@
     </w:p>
     <w:p>
       <w:pPr>
-        <w:pStyle w:val="Prrafodelista"/>
+        <w:pStyle w:val="ListParagraph"/>
         <w:numPr>
           <w:ilvl w:val="0"/>
           <w:numId w:val="1"/>
@@ -778,13 +831,15 @@
         <w:jc w:val="both"/>
         <w:rPr>
           <w:rFonts w:ascii="Arial" w:hAnsi="Arial" w:cs="Arial"/>
-          <w:sz w:val="24"/>
-          <w:szCs w:val="24"/>
-        </w:rPr>
-      </w:pPr>
-      <w:r>
-        <w:rPr>
-          <w:rFonts w:ascii="Arial" w:hAnsi="Arial" w:cs="Arial"/>
+          <w:color w:val="FF0000"/>
+          <w:sz w:val="24"/>
+          <w:szCs w:val="24"/>
+        </w:rPr>
+      </w:pPr>
+      <w:r>
+        <w:rPr>
+          <w:rFonts w:ascii="Arial" w:hAnsi="Arial" w:cs="Arial"/>
+          <w:color w:val="FF0000"/>
           <w:sz w:val="24"/>
           <w:szCs w:val="24"/>
         </w:rPr>
@@ -793,7 +848,7 @@
     </w:p>
     <w:p>
       <w:pPr>
-        <w:pStyle w:val="Prrafodelista"/>
+        <w:pStyle w:val="ListParagraph"/>
         <w:spacing w:after="0" w:line="240" w:lineRule="auto"/>
         <w:ind w:left="284"/>
         <w:jc w:val="both"/>
@@ -806,7 +861,7 @@
     </w:p>
     <w:p>
       <w:pPr>
-        <w:pStyle w:val="Prrafodelista"/>
+        <w:pStyle w:val="ListParagraph"/>
         <w:numPr>
           <w:ilvl w:val="0"/>
           <w:numId w:val="1"/>
@@ -816,13 +871,15 @@
         <w:jc w:val="both"/>
         <w:rPr>
           <w:rFonts w:ascii="Arial" w:hAnsi="Arial" w:cs="Arial"/>
-          <w:sz w:val="24"/>
-          <w:szCs w:val="24"/>
-        </w:rPr>
-      </w:pPr>
-      <w:r>
-        <w:rPr>
-          <w:rFonts w:ascii="Arial" w:hAnsi="Arial" w:cs="Arial"/>
+          <w:color w:val="FF0000"/>
+          <w:sz w:val="24"/>
+          <w:szCs w:val="24"/>
+        </w:rPr>
+      </w:pPr>
+      <w:r>
+        <w:rPr>
+          <w:rFonts w:ascii="Arial" w:hAnsi="Arial" w:cs="Arial"/>
+          <w:color w:val="FF0000"/>
           <w:sz w:val="24"/>
           <w:szCs w:val="24"/>
         </w:rPr>
@@ -831,17 +888,17 @@
     </w:p>
     <w:p>
       <w:pPr>
-        <w:pStyle w:val="Prrafodelista"/>
-        <w:rPr>
-          <w:rFonts w:ascii="Arial" w:hAnsi="Arial" w:cs="Arial"/>
-          <w:sz w:val="24"/>
-          <w:szCs w:val="24"/>
-        </w:rPr>
-      </w:pPr>
-    </w:p>
-    <w:p>
-      <w:pPr>
-        <w:pStyle w:val="Prrafodelista"/>
+        <w:pStyle w:val="ListParagraph"/>
+        <w:rPr>
+          <w:rFonts w:ascii="Arial" w:hAnsi="Arial" w:cs="Arial"/>
+          <w:sz w:val="24"/>
+          <w:szCs w:val="24"/>
+        </w:rPr>
+      </w:pPr>
+    </w:p>
+    <w:p>
+      <w:pPr>
+        <w:pStyle w:val="ListParagraph"/>
         <w:numPr>
           <w:ilvl w:val="0"/>
           <w:numId w:val="1"/>
@@ -851,13 +908,15 @@
         <w:jc w:val="both"/>
         <w:rPr>
           <w:rFonts w:ascii="Arial" w:hAnsi="Arial" w:cs="Arial"/>
-          <w:sz w:val="24"/>
-          <w:szCs w:val="24"/>
-        </w:rPr>
-      </w:pPr>
-      <w:r>
-        <w:rPr>
-          <w:rFonts w:ascii="Arial" w:hAnsi="Arial" w:cs="Arial"/>
+          <w:color w:val="FF0000"/>
+          <w:sz w:val="24"/>
+          <w:szCs w:val="24"/>
+        </w:rPr>
+      </w:pPr>
+      <w:r>
+        <w:rPr>
+          <w:rFonts w:ascii="Arial" w:hAnsi="Arial" w:cs="Arial"/>
+          <w:color w:val="FF0000"/>
           <w:sz w:val="24"/>
           <w:szCs w:val="24"/>
         </w:rPr>
@@ -866,17 +925,17 @@
     </w:p>
     <w:p>
       <w:pPr>
-        <w:pStyle w:val="Prrafodelista"/>
-        <w:rPr>
-          <w:rFonts w:ascii="Arial" w:hAnsi="Arial" w:cs="Arial"/>
-          <w:sz w:val="24"/>
-          <w:szCs w:val="24"/>
-        </w:rPr>
-      </w:pPr>
-    </w:p>
-    <w:p>
-      <w:pPr>
-        <w:pStyle w:val="Prrafodelista"/>
+        <w:pStyle w:val="ListParagraph"/>
+        <w:rPr>
+          <w:rFonts w:ascii="Arial" w:hAnsi="Arial" w:cs="Arial"/>
+          <w:sz w:val="24"/>
+          <w:szCs w:val="24"/>
+        </w:rPr>
+      </w:pPr>
+    </w:p>
+    <w:p>
+      <w:pPr>
+        <w:pStyle w:val="ListParagraph"/>
         <w:numPr>
           <w:ilvl w:val="0"/>
           <w:numId w:val="1"/>
@@ -886,13 +945,15 @@
         <w:jc w:val="both"/>
         <w:rPr>
           <w:rFonts w:ascii="Arial" w:hAnsi="Arial" w:cs="Arial"/>
-          <w:sz w:val="24"/>
-          <w:szCs w:val="24"/>
-        </w:rPr>
-      </w:pPr>
-      <w:r>
-        <w:rPr>
-          <w:rFonts w:ascii="Arial" w:hAnsi="Arial" w:cs="Arial"/>
+          <w:color w:val="FF0000"/>
+          <w:sz w:val="24"/>
+          <w:szCs w:val="24"/>
+        </w:rPr>
+      </w:pPr>
+      <w:r>
+        <w:rPr>
+          <w:rFonts w:ascii="Arial" w:hAnsi="Arial" w:cs="Arial"/>
+          <w:color w:val="FF0000"/>
           <w:sz w:val="24"/>
           <w:szCs w:val="24"/>
         </w:rPr>
@@ -902,6 +963,7 @@
       <w:r>
         <w:rPr>
           <w:rFonts w:ascii="Arial" w:hAnsi="Arial" w:cs="Arial"/>
+          <w:color w:val="FF0000"/>
           <w:sz w:val="24"/>
           <w:szCs w:val="24"/>
         </w:rPr>
@@ -920,7 +982,7 @@
     </w:p>
     <w:p>
       <w:pPr>
-        <w:pStyle w:val="Prrafodelista"/>
+        <w:pStyle w:val="ListParagraph"/>
         <w:numPr>
           <w:ilvl w:val="0"/>
           <w:numId w:val="1"/>
@@ -930,13 +992,15 @@
         <w:jc w:val="both"/>
         <w:rPr>
           <w:rFonts w:ascii="Arial" w:hAnsi="Arial" w:cs="Arial"/>
-          <w:sz w:val="24"/>
-          <w:szCs w:val="24"/>
-        </w:rPr>
-      </w:pPr>
-      <w:r>
-        <w:rPr>
-          <w:rFonts w:ascii="Arial" w:hAnsi="Arial" w:cs="Arial"/>
+          <w:color w:val="FF0000"/>
+          <w:sz w:val="24"/>
+          <w:szCs w:val="24"/>
+        </w:rPr>
+      </w:pPr>
+      <w:r>
+        <w:rPr>
+          <w:rFonts w:ascii="Arial" w:hAnsi="Arial" w:cs="Arial"/>
+          <w:color w:val="FF0000"/>
           <w:sz w:val="24"/>
           <w:szCs w:val="24"/>
         </w:rPr>
@@ -945,6 +1009,7 @@
       <w:r>
         <w:rPr>
           <w:rFonts w:ascii="Arial" w:hAnsi="Arial" w:cs="Arial"/>
+          <w:color w:val="FF0000"/>
           <w:sz w:val="24"/>
           <w:szCs w:val="24"/>
         </w:rPr>
@@ -953,6 +1018,7 @@
       <w:r>
         <w:rPr>
           <w:rFonts w:ascii="Arial" w:hAnsi="Arial" w:cs="Arial"/>
+          <w:color w:val="FF0000"/>
           <w:sz w:val="24"/>
           <w:szCs w:val="24"/>
         </w:rPr>
@@ -964,6 +1030,7 @@
         <w:spacing w:after="0" w:line="240" w:lineRule="auto"/>
         <w:rPr>
           <w:rFonts w:ascii="Arial" w:hAnsi="Arial" w:cs="Arial"/>
+          <w:color w:val="FF0000"/>
           <w:sz w:val="24"/>
           <w:szCs w:val="24"/>
         </w:rPr>
@@ -975,13 +1042,15 @@
         <w:ind w:left="709"/>
         <w:rPr>
           <w:rFonts w:ascii="Arial" w:hAnsi="Arial" w:cs="Arial"/>
-          <w:sz w:val="24"/>
-          <w:szCs w:val="24"/>
-        </w:rPr>
-      </w:pPr>
-      <w:r>
-        <w:rPr>
-          <w:rFonts w:ascii="Arial" w:hAnsi="Arial" w:cs="Arial"/>
+          <w:color w:val="FF0000"/>
+          <w:sz w:val="24"/>
+          <w:szCs w:val="24"/>
+        </w:rPr>
+      </w:pPr>
+      <w:r>
+        <w:rPr>
+          <w:rFonts w:ascii="Arial" w:hAnsi="Arial" w:cs="Arial"/>
+          <w:color w:val="FF0000"/>
           <w:sz w:val="24"/>
           <w:szCs w:val="24"/>
         </w:rPr>
@@ -990,6 +1059,7 @@
       <w:r>
         <w:rPr>
           <w:rFonts w:ascii="Arial" w:hAnsi="Arial" w:cs="Arial"/>
+          <w:color w:val="FF0000"/>
           <w:sz w:val="24"/>
           <w:szCs w:val="24"/>
         </w:rPr>
@@ -1002,13 +1072,15 @@
         <w:ind w:left="709"/>
         <w:rPr>
           <w:rFonts w:ascii="Arial" w:hAnsi="Arial" w:cs="Arial"/>
-          <w:sz w:val="24"/>
-          <w:szCs w:val="24"/>
-        </w:rPr>
-      </w:pPr>
-      <w:r>
-        <w:rPr>
-          <w:rFonts w:ascii="Arial" w:hAnsi="Arial" w:cs="Arial"/>
+          <w:color w:val="FF0000"/>
+          <w:sz w:val="24"/>
+          <w:szCs w:val="24"/>
+        </w:rPr>
+      </w:pPr>
+      <w:r>
+        <w:rPr>
+          <w:rFonts w:ascii="Arial" w:hAnsi="Arial" w:cs="Arial"/>
+          <w:color w:val="FF0000"/>
           <w:sz w:val="24"/>
           <w:szCs w:val="24"/>
         </w:rPr>
@@ -1021,13 +1093,15 @@
         <w:ind w:left="709"/>
         <w:rPr>
           <w:rFonts w:ascii="Arial" w:hAnsi="Arial" w:cs="Arial"/>
-          <w:sz w:val="24"/>
-          <w:szCs w:val="24"/>
-        </w:rPr>
-      </w:pPr>
-      <w:r>
-        <w:rPr>
-          <w:rFonts w:ascii="Arial" w:hAnsi="Arial" w:cs="Arial"/>
+          <w:color w:val="FF0000"/>
+          <w:sz w:val="24"/>
+          <w:szCs w:val="24"/>
+        </w:rPr>
+      </w:pPr>
+      <w:r>
+        <w:rPr>
+          <w:rFonts w:ascii="Arial" w:hAnsi="Arial" w:cs="Arial"/>
+          <w:color w:val="FF0000"/>
           <w:sz w:val="24"/>
           <w:szCs w:val="24"/>
         </w:rPr>
@@ -1040,13 +1114,15 @@
         <w:ind w:left="709"/>
         <w:rPr>
           <w:rFonts w:ascii="Arial" w:hAnsi="Arial" w:cs="Arial"/>
-          <w:sz w:val="24"/>
-          <w:szCs w:val="24"/>
-        </w:rPr>
-      </w:pPr>
-      <w:r>
-        <w:rPr>
-          <w:rFonts w:ascii="Arial" w:hAnsi="Arial" w:cs="Arial"/>
+          <w:color w:val="FF0000"/>
+          <w:sz w:val="24"/>
+          <w:szCs w:val="24"/>
+        </w:rPr>
+      </w:pPr>
+      <w:r>
+        <w:rPr>
+          <w:rFonts w:ascii="Arial" w:hAnsi="Arial" w:cs="Arial"/>
+          <w:color w:val="FF0000"/>
           <w:sz w:val="24"/>
           <w:szCs w:val="24"/>
         </w:rPr>
@@ -1055,6 +1131,7 @@
       <w:r>
         <w:rPr>
           <w:rFonts w:ascii="Arial" w:hAnsi="Arial" w:cs="Arial"/>
+          <w:color w:val="FF0000"/>
           <w:sz w:val="24"/>
           <w:szCs w:val="24"/>
         </w:rPr>
@@ -1063,6 +1140,7 @@
       <w:r>
         <w:rPr>
           <w:rFonts w:ascii="Arial" w:hAnsi="Arial" w:cs="Arial"/>
+          <w:color w:val="FF0000"/>
           <w:sz w:val="24"/>
           <w:szCs w:val="24"/>
         </w:rPr>
@@ -1071,6 +1149,7 @@
       <w:r>
         <w:rPr>
           <w:rFonts w:ascii="Arial" w:hAnsi="Arial" w:cs="Arial"/>
+          <w:color w:val="FF0000"/>
           <w:sz w:val="24"/>
           <w:szCs w:val="24"/>
         </w:rPr>
@@ -1079,6 +1158,7 @@
       <w:r>
         <w:rPr>
           <w:rFonts w:ascii="Arial" w:hAnsi="Arial" w:cs="Arial"/>
+          <w:color w:val="FF0000"/>
           <w:sz w:val="24"/>
           <w:szCs w:val="24"/>
         </w:rPr>
@@ -1122,31 +1202,23 @@
           <w:sz w:val="24"/>
           <w:szCs w:val="24"/>
         </w:rPr>
-        <w:t xml:space="preserve">EJERCICIOS </w:t>
-      </w:r>
-      <w:r>
-        <w:rPr>
-          <w:rFonts w:ascii="Arial" w:hAnsi="Arial" w:cs="Arial"/>
-          <w:b/>
-          <w:sz w:val="24"/>
-          <w:szCs w:val="24"/>
-        </w:rPr>
-        <w:t>CONDICIONALES</w:t>
-      </w:r>
-    </w:p>
-    <w:p>
-      <w:pPr>
-        <w:spacing w:after="0" w:line="240" w:lineRule="auto"/>
-        <w:rPr>
-          <w:rFonts w:ascii="Arial" w:hAnsi="Arial" w:cs="Arial"/>
-          <w:sz w:val="24"/>
-          <w:szCs w:val="24"/>
-        </w:rPr>
-      </w:pPr>
-    </w:p>
-    <w:p>
-      <w:pPr>
-        <w:pStyle w:val="Prrafodelista"/>
+        <w:t>EJERCICIOS CONDICIONALES</w:t>
+      </w:r>
+    </w:p>
+    <w:p>
+      <w:pPr>
+        <w:spacing w:after="0" w:line="240" w:lineRule="auto"/>
+        <w:rPr>
+          <w:rFonts w:ascii="Arial" w:hAnsi="Arial" w:cs="Arial"/>
+          <w:color w:val="FF0000"/>
+          <w:sz w:val="24"/>
+          <w:szCs w:val="24"/>
+        </w:rPr>
+      </w:pPr>
+    </w:p>
+    <w:p>
+      <w:pPr>
+        <w:pStyle w:val="ListParagraph"/>
         <w:numPr>
           <w:ilvl w:val="0"/>
           <w:numId w:val="2"/>
@@ -1155,13 +1227,15 @@
         <w:jc w:val="both"/>
         <w:rPr>
           <w:rFonts w:ascii="Arial" w:hAnsi="Arial" w:cs="Arial"/>
-          <w:sz w:val="24"/>
-          <w:szCs w:val="24"/>
-        </w:rPr>
-      </w:pPr>
-      <w:r>
-        <w:rPr>
-          <w:rFonts w:ascii="Arial" w:hAnsi="Arial" w:cs="Arial"/>
+          <w:color w:val="FF0000"/>
+          <w:sz w:val="24"/>
+          <w:szCs w:val="24"/>
+        </w:rPr>
+      </w:pPr>
+      <w:r>
+        <w:rPr>
+          <w:rFonts w:ascii="Arial" w:hAnsi="Arial" w:cs="Arial"/>
+          <w:color w:val="FF0000"/>
           <w:sz w:val="24"/>
           <w:szCs w:val="24"/>
         </w:rPr>
@@ -1170,19 +1244,20 @@
     </w:p>
     <w:p>
       <w:pPr>
-        <w:pStyle w:val="Prrafodelista"/>
+        <w:pStyle w:val="ListParagraph"/>
         <w:ind w:left="284"/>
         <w:jc w:val="both"/>
         <w:rPr>
           <w:rFonts w:ascii="Arial" w:hAnsi="Arial" w:cs="Arial"/>
-          <w:sz w:val="24"/>
-          <w:szCs w:val="24"/>
-        </w:rPr>
-      </w:pPr>
-    </w:p>
-    <w:p>
-      <w:pPr>
-        <w:pStyle w:val="Prrafodelista"/>
+          <w:color w:val="FF0000"/>
+          <w:sz w:val="24"/>
+          <w:szCs w:val="24"/>
+        </w:rPr>
+      </w:pPr>
+    </w:p>
+    <w:p>
+      <w:pPr>
+        <w:pStyle w:val="ListParagraph"/>
         <w:numPr>
           <w:ilvl w:val="0"/>
           <w:numId w:val="2"/>
@@ -1191,32 +1266,47 @@
         <w:jc w:val="both"/>
         <w:rPr>
           <w:rFonts w:ascii="Arial" w:hAnsi="Arial" w:cs="Arial"/>
-          <w:sz w:val="24"/>
-          <w:szCs w:val="24"/>
-        </w:rPr>
-      </w:pPr>
-      <w:r>
-        <w:rPr>
-          <w:rFonts w:ascii="Arial" w:hAnsi="Arial" w:cs="Arial"/>
-          <w:sz w:val="24"/>
-          <w:szCs w:val="24"/>
-        </w:rPr>
-        <w:t>Realizar un algoritmo que permita calcular y visualizar las bonificaciones y el total de remuneraciones de un trabajador en función a un sueldo base:</w:t>
-      </w:r>
-    </w:p>
-    <w:p>
-      <w:pPr>
-        <w:pStyle w:val="Prrafodelista"/>
+          <w:color w:val="FF0000"/>
+          <w:sz w:val="24"/>
+          <w:szCs w:val="24"/>
+        </w:rPr>
+      </w:pPr>
+      <w:r>
+        <w:rPr>
+          <w:rFonts w:ascii="Arial" w:hAnsi="Arial" w:cs="Arial"/>
+          <w:color w:val="FF0000"/>
+          <w:sz w:val="24"/>
+          <w:szCs w:val="24"/>
+        </w:rPr>
+        <w:t>Realizar un algoritmo que permita calcular y visualizar las bonificaciones y el total de remuneraciones de un traba</w:t>
+      </w:r>
+      <w:bookmarkStart w:id="0" w:name="_GoBack"/>
+      <w:bookmarkEnd w:id="0"/>
+      <w:r>
+        <w:rPr>
+          <w:rFonts w:ascii="Arial" w:hAnsi="Arial" w:cs="Arial"/>
+          <w:color w:val="FF0000"/>
+          <w:sz w:val="24"/>
+          <w:szCs w:val="24"/>
+        </w:rPr>
+        <w:t>jador en función a un sueldo base:</w:t>
+      </w:r>
+    </w:p>
+    <w:p>
+      <w:pPr>
+        <w:pStyle w:val="ListParagraph"/>
         <w:ind w:left="284"/>
         <w:rPr>
           <w:rFonts w:ascii="Arial" w:hAnsi="Arial" w:cs="Arial"/>
-          <w:sz w:val="24"/>
-          <w:szCs w:val="24"/>
-        </w:rPr>
-      </w:pPr>
-      <w:r>
-        <w:rPr>
-          <w:rFonts w:ascii="Arial" w:hAnsi="Arial" w:cs="Arial"/>
+          <w:color w:val="FF0000"/>
+          <w:sz w:val="24"/>
+          <w:szCs w:val="24"/>
+        </w:rPr>
+      </w:pPr>
+      <w:r>
+        <w:rPr>
+          <w:rFonts w:ascii="Arial" w:hAnsi="Arial" w:cs="Arial"/>
+          <w:color w:val="FF0000"/>
           <w:sz w:val="24"/>
           <w:szCs w:val="24"/>
         </w:rPr>
@@ -1225,17 +1315,19 @@
     </w:p>
     <w:p>
       <w:pPr>
-        <w:pStyle w:val="Prrafodelista"/>
+        <w:pStyle w:val="ListParagraph"/>
         <w:ind w:left="284"/>
         <w:rPr>
           <w:rFonts w:ascii="Arial" w:hAnsi="Arial" w:cs="Arial"/>
-          <w:sz w:val="24"/>
-          <w:szCs w:val="24"/>
-        </w:rPr>
-      </w:pPr>
-      <w:r>
-        <w:rPr>
-          <w:rFonts w:ascii="Arial" w:hAnsi="Arial" w:cs="Arial"/>
+          <w:color w:val="FF0000"/>
+          <w:sz w:val="24"/>
+          <w:szCs w:val="24"/>
+        </w:rPr>
+      </w:pPr>
+      <w:r>
+        <w:rPr>
+          <w:rFonts w:ascii="Arial" w:hAnsi="Arial" w:cs="Arial"/>
+          <w:color w:val="FF0000"/>
           <w:sz w:val="24"/>
           <w:szCs w:val="24"/>
         </w:rPr>
@@ -1244,17 +1336,19 @@
     </w:p>
     <w:p>
       <w:pPr>
-        <w:pStyle w:val="Prrafodelista"/>
+        <w:pStyle w:val="ListParagraph"/>
         <w:ind w:left="284"/>
         <w:rPr>
           <w:rFonts w:ascii="Arial" w:hAnsi="Arial" w:cs="Arial"/>
-          <w:sz w:val="24"/>
-          <w:szCs w:val="24"/>
-        </w:rPr>
-      </w:pPr>
-      <w:r>
-        <w:rPr>
-          <w:rFonts w:ascii="Arial" w:hAnsi="Arial" w:cs="Arial"/>
+          <w:color w:val="FF0000"/>
+          <w:sz w:val="24"/>
+          <w:szCs w:val="24"/>
+        </w:rPr>
+      </w:pPr>
+      <w:r>
+        <w:rPr>
+          <w:rFonts w:ascii="Arial" w:hAnsi="Arial" w:cs="Arial"/>
+          <w:color w:val="FF0000"/>
           <w:sz w:val="24"/>
           <w:szCs w:val="24"/>
         </w:rPr>
@@ -1263,7 +1357,7 @@
     </w:p>
     <w:p>
       <w:pPr>
-        <w:pStyle w:val="Prrafodelista"/>
+        <w:pStyle w:val="ListParagraph"/>
         <w:ind w:left="284"/>
         <w:rPr>
           <w:rFonts w:ascii="Arial" w:hAnsi="Arial" w:cs="Arial"/>
@@ -1274,7 +1368,7 @@
     </w:p>
     <w:p>
       <w:pPr>
-        <w:pStyle w:val="Prrafodelista"/>
+        <w:pStyle w:val="ListParagraph"/>
         <w:numPr>
           <w:ilvl w:val="0"/>
           <w:numId w:val="2"/>
@@ -1298,7 +1392,7 @@
     </w:p>
     <w:p>
       <w:pPr>
-        <w:pStyle w:val="Prrafodelista"/>
+        <w:pStyle w:val="ListParagraph"/>
         <w:ind w:left="284"/>
         <w:jc w:val="both"/>
         <w:rPr>
@@ -1310,7 +1404,7 @@
     </w:p>
     <w:p>
       <w:pPr>
-        <w:pStyle w:val="Prrafodelista"/>
+        <w:pStyle w:val="ListParagraph"/>
         <w:numPr>
           <w:ilvl w:val="0"/>
           <w:numId w:val="2"/>
@@ -1334,7 +1428,7 @@
     </w:p>
     <w:p>
       <w:pPr>
-        <w:pStyle w:val="Prrafodelista"/>
+        <w:pStyle w:val="ListParagraph"/>
         <w:ind w:left="284"/>
         <w:rPr>
           <w:rFonts w:ascii="Arial" w:hAnsi="Arial" w:cs="Arial"/>
@@ -1369,7 +1463,7 @@
     </w:p>
     <w:p>
       <w:pPr>
-        <w:pStyle w:val="Prrafodelista"/>
+        <w:pStyle w:val="ListParagraph"/>
         <w:ind w:left="284"/>
         <w:rPr>
           <w:rFonts w:ascii="Arial" w:hAnsi="Arial" w:cs="Arial"/>
@@ -1404,7 +1498,7 @@
     </w:p>
     <w:p>
       <w:pPr>
-        <w:pStyle w:val="Prrafodelista"/>
+        <w:pStyle w:val="ListParagraph"/>
         <w:ind w:left="284"/>
         <w:rPr>
           <w:rFonts w:ascii="Arial" w:hAnsi="Arial" w:cs="Arial"/>
@@ -1439,7 +1533,7 @@
     </w:p>
     <w:p>
       <w:pPr>
-        <w:pStyle w:val="Prrafodelista"/>
+        <w:pStyle w:val="ListParagraph"/>
         <w:spacing w:after="0"/>
         <w:ind w:left="284"/>
         <w:rPr>
@@ -1451,7 +1545,7 @@
     </w:p>
     <w:p>
       <w:pPr>
-        <w:pStyle w:val="Prrafodelista"/>
+        <w:pStyle w:val="ListParagraph"/>
         <w:numPr>
           <w:ilvl w:val="0"/>
           <w:numId w:val="2"/>
@@ -1475,7 +1569,7 @@
     </w:p>
     <w:p>
       <w:pPr>
-        <w:pStyle w:val="Prrafodelista"/>
+        <w:pStyle w:val="ListParagraph"/>
         <w:ind w:left="284"/>
         <w:jc w:val="both"/>
         <w:rPr>
@@ -1511,7 +1605,7 @@
     </w:p>
     <w:p>
       <w:pPr>
-        <w:pStyle w:val="Prrafodelista"/>
+        <w:pStyle w:val="ListParagraph"/>
         <w:ind w:left="708" w:hanging="424"/>
         <w:jc w:val="both"/>
         <w:rPr>
@@ -1547,7 +1641,7 @@
     </w:p>
     <w:p>
       <w:pPr>
-        <w:pStyle w:val="Prrafodelista"/>
+        <w:pStyle w:val="ListParagraph"/>
         <w:ind w:left="708" w:hanging="424"/>
         <w:jc w:val="both"/>
         <w:rPr>
@@ -1583,7 +1677,7 @@
     </w:p>
     <w:p>
       <w:pPr>
-        <w:pStyle w:val="Prrafodelista"/>
+        <w:pStyle w:val="ListParagraph"/>
         <w:ind w:left="708" w:hanging="424"/>
         <w:jc w:val="both"/>
         <w:rPr>
@@ -1619,7 +1713,7 @@
     </w:p>
     <w:p>
       <w:pPr>
-        <w:pStyle w:val="Prrafodelista"/>
+        <w:pStyle w:val="ListParagraph"/>
         <w:ind w:left="708" w:hanging="424"/>
         <w:jc w:val="both"/>
         <w:rPr>
@@ -1636,8 +1730,6 @@
         </w:rPr>
         <w:t xml:space="preserve"> </w:t>
       </w:r>
-      <w:bookmarkStart w:id="0" w:name="_GoBack"/>
-      <w:bookmarkEnd w:id="0"/>
     </w:p>
     <w:sectPr>
       <w:pgSz w:w="12240" w:h="15840"/>
@@ -1650,7 +1742,7 @@
 </file>
 
 <file path=word/endnotes.xml><?xml version="1.0" encoding="utf-8"?>
-<w:endnotes xmlns:wpc="http://schemas.microsoft.com/office/word/2010/wordprocessingCanvas" xmlns:mc="http://schemas.openxmlformats.org/markup-compatibility/2006" xmlns:o="urn:schemas-microsoft-com:office:office" xmlns:r="http://schemas.openxmlformats.org/officeDocument/2006/relationships" xmlns:m="http://schemas.openxmlformats.org/officeDocument/2006/math" xmlns:v="urn:schemas-microsoft-com:vml" xmlns:wp14="http://schemas.microsoft.com/office/word/2010/wordprocessingDrawing" xmlns:wp="http://schemas.openxmlformats.org/drawingml/2006/wordprocessingDrawing" xmlns:w10="urn:schemas-microsoft-com:office:word" xmlns:w="http://schemas.openxmlformats.org/wordprocessingml/2006/main" xmlns:w14="http://schemas.microsoft.com/office/word/2010/wordml" xmlns:w15="http://schemas.microsoft.com/office/word/2012/wordml" xmlns:wpg="http://schemas.microsoft.com/office/word/2010/wordprocessingGroup" xmlns:wpi="http://schemas.microsoft.com/office/word/2010/wordprocessingInk" xmlns:wne="http://schemas.microsoft.com/office/word/2006/wordml" xmlns:wps="http://schemas.microsoft.com/office/word/2010/wordprocessingShape" mc:Ignorable="w14 w15 wp14">
+<w:endnotes xmlns:wpc="http://schemas.microsoft.com/office/word/2010/wordprocessingCanvas" xmlns:cx="http://schemas.microsoft.com/office/drawing/2014/chartex" xmlns:cx1="http://schemas.microsoft.com/office/drawing/2015/9/8/chartex" xmlns:cx2="http://schemas.microsoft.com/office/drawing/2015/10/21/chartex" xmlns:cx3="http://schemas.microsoft.com/office/drawing/2016/5/9/chartex" xmlns:cx4="http://schemas.microsoft.com/office/drawing/2016/5/10/chartex" xmlns:cx5="http://schemas.microsoft.com/office/drawing/2016/5/11/chartex" xmlns:mc="http://schemas.openxmlformats.org/markup-compatibility/2006" xmlns:o="urn:schemas-microsoft-com:office:office" xmlns:r="http://schemas.openxmlformats.org/officeDocument/2006/relationships" xmlns:m="http://schemas.openxmlformats.org/officeDocument/2006/math" xmlns:v="urn:schemas-microsoft-com:vml" xmlns:wp14="http://schemas.microsoft.com/office/word/2010/wordprocessingDrawing" xmlns:wp="http://schemas.openxmlformats.org/drawingml/2006/wordprocessingDrawing" xmlns:w10="urn:schemas-microsoft-com:office:word" xmlns:w="http://schemas.openxmlformats.org/wordprocessingml/2006/main" xmlns:w14="http://schemas.microsoft.com/office/word/2010/wordml" xmlns:w15="http://schemas.microsoft.com/office/word/2012/wordml" xmlns:w16se="http://schemas.microsoft.com/office/word/2015/wordml/symex" xmlns:wpg="http://schemas.microsoft.com/office/word/2010/wordprocessingGroup" xmlns:wpi="http://schemas.microsoft.com/office/word/2010/wordprocessingInk" xmlns:wne="http://schemas.microsoft.com/office/word/2006/wordml" xmlns:wps="http://schemas.microsoft.com/office/word/2010/wordprocessingShape" mc:Ignorable="w14 w15 w16se wp14">
   <w:endnote w:type="separator" w:id="-1">
     <w:p>
       <w:pPr>
@@ -1675,7 +1767,7 @@
 </file>
 
 <file path=word/footnotes.xml><?xml version="1.0" encoding="utf-8"?>
-<w:footnotes xmlns:wpc="http://schemas.microsoft.com/office/word/2010/wordprocessingCanvas" xmlns:mc="http://schemas.openxmlformats.org/markup-compatibility/2006" xmlns:o="urn:schemas-microsoft-com:office:office" xmlns:r="http://schemas.openxmlformats.org/officeDocument/2006/relationships" xmlns:m="http://schemas.openxmlformats.org/officeDocument/2006/math" xmlns:v="urn:schemas-microsoft-com:vml" xmlns:wp14="http://schemas.microsoft.com/office/word/2010/wordprocessingDrawing" xmlns:wp="http://schemas.openxmlformats.org/drawingml/2006/wordprocessingDrawing" xmlns:w10="urn:schemas-microsoft-com:office:word" xmlns:w="http://schemas.openxmlformats.org/wordprocessingml/2006/main" xmlns:w14="http://schemas.microsoft.com/office/word/2010/wordml" xmlns:w15="http://schemas.microsoft.com/office/word/2012/wordml" xmlns:wpg="http://schemas.microsoft.com/office/word/2010/wordprocessingGroup" xmlns:wpi="http://schemas.microsoft.com/office/word/2010/wordprocessingInk" xmlns:wne="http://schemas.microsoft.com/office/word/2006/wordml" xmlns:wps="http://schemas.microsoft.com/office/word/2010/wordprocessingShape" mc:Ignorable="w14 w15 wp14">
+<w:footnotes xmlns:wpc="http://schemas.microsoft.com/office/word/2010/wordprocessingCanvas" xmlns:cx="http://schemas.microsoft.com/office/drawing/2014/chartex" xmlns:cx1="http://schemas.microsoft.com/office/drawing/2015/9/8/chartex" xmlns:cx2="http://schemas.microsoft.com/office/drawing/2015/10/21/chartex" xmlns:cx3="http://schemas.microsoft.com/office/drawing/2016/5/9/chartex" xmlns:cx4="http://schemas.microsoft.com/office/drawing/2016/5/10/chartex" xmlns:cx5="http://schemas.microsoft.com/office/drawing/2016/5/11/chartex" xmlns:mc="http://schemas.openxmlformats.org/markup-compatibility/2006" xmlns:o="urn:schemas-microsoft-com:office:office" xmlns:r="http://schemas.openxmlformats.org/officeDocument/2006/relationships" xmlns:m="http://schemas.openxmlformats.org/officeDocument/2006/math" xmlns:v="urn:schemas-microsoft-com:vml" xmlns:wp14="http://schemas.microsoft.com/office/word/2010/wordprocessingDrawing" xmlns:wp="http://schemas.openxmlformats.org/drawingml/2006/wordprocessingDrawing" xmlns:w10="urn:schemas-microsoft-com:office:word" xmlns:w="http://schemas.openxmlformats.org/wordprocessingml/2006/main" xmlns:w14="http://schemas.microsoft.com/office/word/2010/wordml" xmlns:w15="http://schemas.microsoft.com/office/word/2012/wordml" xmlns:w16se="http://schemas.microsoft.com/office/word/2015/wordml/symex" xmlns:wpg="http://schemas.microsoft.com/office/word/2010/wordprocessingGroup" xmlns:wpi="http://schemas.microsoft.com/office/word/2010/wordprocessingInk" xmlns:wne="http://schemas.microsoft.com/office/word/2006/wordml" xmlns:wps="http://schemas.microsoft.com/office/word/2010/wordprocessingShape" mc:Ignorable="w14 w15 w16se wp14">
   <w:footnote w:type="separator" w:id="-1">
     <w:p>
       <w:pPr>
@@ -1700,7 +1792,7 @@
 </file>
 
 <file path=word/numbering.xml><?xml version="1.0" encoding="utf-8"?>
-<w:numbering xmlns:wpc="http://schemas.microsoft.com/office/word/2010/wordprocessingCanvas" xmlns:mc="http://schemas.openxmlformats.org/markup-compatibility/2006" xmlns:o="urn:schemas-microsoft-com:office:office" xmlns:r="http://schemas.openxmlformats.org/officeDocument/2006/relationships" xmlns:m="http://schemas.openxmlformats.org/officeDocument/2006/math" xmlns:v="urn:schemas-microsoft-com:vml" xmlns:wp14="http://schemas.microsoft.com/office/word/2010/wordprocessingDrawing" xmlns:wp="http://schemas.openxmlformats.org/drawingml/2006/wordprocessingDrawing" xmlns:w10="urn:schemas-microsoft-com:office:word" xmlns:w="http://schemas.openxmlformats.org/wordprocessingml/2006/main" xmlns:w14="http://schemas.microsoft.com/office/word/2010/wordml" xmlns:w15="http://schemas.microsoft.com/office/word/2012/wordml" xmlns:wpg="http://schemas.microsoft.com/office/word/2010/wordprocessingGroup" xmlns:wpi="http://schemas.microsoft.com/office/word/2010/wordprocessingInk" xmlns:wne="http://schemas.microsoft.com/office/word/2006/wordml" xmlns:wps="http://schemas.microsoft.com/office/word/2010/wordprocessingShape" mc:Ignorable="w14 w15 wp14">
+<w:numbering xmlns:wpc="http://schemas.microsoft.com/office/word/2010/wordprocessingCanvas" xmlns:cx="http://schemas.microsoft.com/office/drawing/2014/chartex" xmlns:cx1="http://schemas.microsoft.com/office/drawing/2015/9/8/chartex" xmlns:cx2="http://schemas.microsoft.com/office/drawing/2015/10/21/chartex" xmlns:cx3="http://schemas.microsoft.com/office/drawing/2016/5/9/chartex" xmlns:cx4="http://schemas.microsoft.com/office/drawing/2016/5/10/chartex" xmlns:cx5="http://schemas.microsoft.com/office/drawing/2016/5/11/chartex" xmlns:mc="http://schemas.openxmlformats.org/markup-compatibility/2006" xmlns:o="urn:schemas-microsoft-com:office:office" xmlns:r="http://schemas.openxmlformats.org/officeDocument/2006/relationships" xmlns:m="http://schemas.openxmlformats.org/officeDocument/2006/math" xmlns:v="urn:schemas-microsoft-com:vml" xmlns:wp14="http://schemas.microsoft.com/office/word/2010/wordprocessingDrawing" xmlns:wp="http://schemas.openxmlformats.org/drawingml/2006/wordprocessingDrawing" xmlns:w10="urn:schemas-microsoft-com:office:word" xmlns:w="http://schemas.openxmlformats.org/wordprocessingml/2006/main" xmlns:w14="http://schemas.microsoft.com/office/word/2010/wordml" xmlns:w15="http://schemas.microsoft.com/office/word/2012/wordml" xmlns:w16se="http://schemas.microsoft.com/office/word/2015/wordml/symex" xmlns:wpg="http://schemas.microsoft.com/office/word/2010/wordprocessingGroup" xmlns:wpi="http://schemas.microsoft.com/office/word/2010/wordprocessingInk" xmlns:wne="http://schemas.microsoft.com/office/word/2006/wordml" xmlns:wps="http://schemas.microsoft.com/office/word/2010/wordprocessingShape" mc:Ignorable="w14 w15 w16se wp14">
   <w:abstractNum w:abstractNumId="0" w15:restartNumberingAfterBreak="0">
     <w:nsid w:val="44872AB9"/>
     <w:multiLevelType w:val="hybridMultilevel"/>
@@ -1883,7 +1975,7 @@
 </file>
 
 <file path=word/styles.xml><?xml version="1.0" encoding="utf-8"?>
-<w:styles xmlns:mc="http://schemas.openxmlformats.org/markup-compatibility/2006" xmlns:r="http://schemas.openxmlformats.org/officeDocument/2006/relationships" xmlns:w="http://schemas.openxmlformats.org/wordprocessingml/2006/main" xmlns:w14="http://schemas.microsoft.com/office/word/2010/wordml" xmlns:w15="http://schemas.microsoft.com/office/word/2012/wordml" mc:Ignorable="w14 w15">
+<w:styles xmlns:mc="http://schemas.openxmlformats.org/markup-compatibility/2006" xmlns:r="http://schemas.openxmlformats.org/officeDocument/2006/relationships" xmlns:w="http://schemas.openxmlformats.org/wordprocessingml/2006/main" xmlns:w14="http://schemas.microsoft.com/office/word/2010/wordml" xmlns:w15="http://schemas.microsoft.com/office/word/2012/wordml" xmlns:w16se="http://schemas.microsoft.com/office/word/2015/wordml/symex" mc:Ignorable="w14 w15 w16se">
   <w:docDefaults>
     <w:rPrDefault>
       <w:rPr>
@@ -1899,7 +1991,7 @@
       </w:pPr>
     </w:pPrDefault>
   </w:docDefaults>
-  <w:latentStyles w:defLockedState="0" w:defUIPriority="99" w:defSemiHidden="0" w:defUnhideWhenUsed="0" w:defQFormat="0" w:count="371">
+  <w:latentStyles w:defLockedState="0" w:defUIPriority="99" w:defSemiHidden="0" w:defUnhideWhenUsed="0" w:defQFormat="0" w:count="374">
     <w:lsdException w:name="Normal" w:uiPriority="0" w:qFormat="1"/>
     <w:lsdException w:name="heading 1" w:uiPriority="9" w:qFormat="1"/>
     <w:lsdException w:name="heading 2" w:semiHidden="1" w:uiPriority="9" w:unhideWhenUsed="1" w:qFormat="1"/>
@@ -2005,7 +2097,6 @@
     <w:lsdException w:name="HTML Sample" w:semiHidden="1" w:unhideWhenUsed="1"/>
     <w:lsdException w:name="HTML Typewriter" w:semiHidden="1" w:unhideWhenUsed="1"/>
     <w:lsdException w:name="HTML Variable" w:semiHidden="1" w:unhideWhenUsed="1"/>
-    <w:lsdException w:name="Normal Table" w:semiHidden="1" w:unhideWhenUsed="1"/>
     <w:lsdException w:name="annotation subject" w:semiHidden="1" w:unhideWhenUsed="1"/>
     <w:lsdException w:name="No List" w:semiHidden="1" w:unhideWhenUsed="1"/>
     <w:lsdException w:name="Outline List 1" w:semiHidden="1" w:unhideWhenUsed="1"/>
@@ -2050,7 +2141,6 @@
     <w:lsdException w:name="Table Professional" w:semiHidden="1" w:unhideWhenUsed="1"/>
     <w:lsdException w:name="Table Subtle 1" w:semiHidden="1" w:unhideWhenUsed="1"/>
     <w:lsdException w:name="Table Subtle 2" w:semiHidden="1" w:unhideWhenUsed="1"/>
-    <w:lsdException w:name="Table Web 1" w:semiHidden="1" w:unhideWhenUsed="1"/>
     <w:lsdException w:name="Table Web 2" w:semiHidden="1" w:unhideWhenUsed="1"/>
     <w:lsdException w:name="Table Web 3" w:semiHidden="1" w:unhideWhenUsed="1"/>
     <w:lsdException w:name="Balloon Text" w:semiHidden="1" w:unhideWhenUsed="1"/>
@@ -2271,18 +2361,21 @@
     <w:lsdException w:name="List Table 5 Dark Accent 6" w:uiPriority="50"/>
     <w:lsdException w:name="List Table 6 Colorful Accent 6" w:uiPriority="51"/>
     <w:lsdException w:name="List Table 7 Colorful Accent 6" w:uiPriority="52"/>
+    <w:lsdException w:name="Mention" w:semiHidden="1" w:unhideWhenUsed="1"/>
+    <w:lsdException w:name="Smart Hyperlink" w:semiHidden="1" w:unhideWhenUsed="1"/>
+    <w:lsdException w:name="Hashtag" w:semiHidden="1" w:unhideWhenUsed="1"/>
   </w:latentStyles>
   <w:style w:type="paragraph" w:default="1" w:styleId="Normal">
     <w:name w:val="Normal"/>
     <w:qFormat/>
   </w:style>
-  <w:style w:type="character" w:default="1" w:styleId="Fuentedeprrafopredeter">
+  <w:style w:type="character" w:default="1" w:styleId="DefaultParagraphFont">
     <w:name w:val="Default Paragraph Font"/>
     <w:uiPriority w:val="1"/>
     <w:semiHidden/>
     <w:unhideWhenUsed/>
   </w:style>
-  <w:style w:type="table" w:default="1" w:styleId="Tablanormal">
+  <w:style w:type="table" w:default="1" w:styleId="TableNormal">
     <w:name w:val="Normal Table"/>
     <w:uiPriority w:val="99"/>
     <w:semiHidden/>
@@ -2297,13 +2390,13 @@
       </w:tblCellMar>
     </w:tblPr>
   </w:style>
-  <w:style w:type="numbering" w:default="1" w:styleId="Sinlista">
+  <w:style w:type="numbering" w:default="1" w:styleId="NoList">
     <w:name w:val="No List"/>
     <w:uiPriority w:val="99"/>
     <w:semiHidden/>
     <w:unhideWhenUsed/>
   </w:style>
-  <w:style w:type="paragraph" w:styleId="Prrafodelista">
+  <w:style w:type="paragraph" w:styleId="ListParagraph">
     <w:name w:val="List Paragraph"/>
     <w:basedOn w:val="Normal"/>
     <w:uiPriority w:val="34"/>
@@ -2314,9 +2407,9 @@
       <w:contextualSpacing/>
     </w:pPr>
   </w:style>
-  <w:style w:type="table" w:styleId="Tablaconcuadrcula">
+  <w:style w:type="table" w:styleId="TableGrid">
     <w:name w:val="Table Grid"/>
-    <w:basedOn w:val="Tablanormal"/>
+    <w:basedOn w:val="TableNormal"/>
     <w:uiPriority w:val="39"/>
     <w:rsid w:val="00AE6733"/>
     <w:pPr>
@@ -2333,10 +2426,10 @@
       </w:tblBorders>
     </w:tblPr>
   </w:style>
-  <w:style w:type="paragraph" w:styleId="Encabezado">
+  <w:style w:type="paragraph" w:styleId="Header">
     <w:name w:val="header"/>
     <w:basedOn w:val="Normal"/>
-    <w:link w:val="EncabezadoCar"/>
+    <w:link w:val="HeaderChar"/>
     <w:uiPriority w:val="99"/>
     <w:unhideWhenUsed/>
     <w:rsid w:val="00184B21"/>
@@ -2348,17 +2441,17 @@
       <w:spacing w:after="0" w:line="240" w:lineRule="auto"/>
     </w:pPr>
   </w:style>
-  <w:style w:type="character" w:customStyle="1" w:styleId="EncabezadoCar">
-    <w:name w:val="Encabezado Car"/>
-    <w:basedOn w:val="Fuentedeprrafopredeter"/>
-    <w:link w:val="Encabezado"/>
+  <w:style w:type="character" w:customStyle="1" w:styleId="HeaderChar">
+    <w:name w:val="Header Char"/>
+    <w:basedOn w:val="DefaultParagraphFont"/>
+    <w:link w:val="Header"/>
     <w:uiPriority w:val="99"/>
     <w:rsid w:val="00184B21"/>
   </w:style>
-  <w:style w:type="paragraph" w:styleId="Piedepgina">
+  <w:style w:type="paragraph" w:styleId="Footer">
     <w:name w:val="footer"/>
     <w:basedOn w:val="Normal"/>
-    <w:link w:val="PiedepginaCar"/>
+    <w:link w:val="FooterChar"/>
     <w:uiPriority w:val="99"/>
     <w:unhideWhenUsed/>
     <w:rsid w:val="00184B21"/>
@@ -2370,10 +2463,10 @@
       <w:spacing w:after="0" w:line="240" w:lineRule="auto"/>
     </w:pPr>
   </w:style>
-  <w:style w:type="character" w:customStyle="1" w:styleId="PiedepginaCar">
-    <w:name w:val="Pie de página Car"/>
-    <w:basedOn w:val="Fuentedeprrafopredeter"/>
-    <w:link w:val="Piedepgina"/>
+  <w:style w:type="character" w:customStyle="1" w:styleId="FooterChar">
+    <w:name w:val="Footer Char"/>
+    <w:basedOn w:val="DefaultParagraphFont"/>
+    <w:link w:val="Footer"/>
     <w:uiPriority w:val="99"/>
     <w:rsid w:val="00184B21"/>
   </w:style>

</xml_diff>